<commit_message>
Mise a jour table matière
</commit_message>
<xml_diff>
--- a/Documents/CahierTechnique/CahierTechnique.docx
+++ b/Documents/CahierTechnique/CahierTechnique.docx
@@ -434,7 +434,7 @@
           <w:r>
             <w:fldChar w:fldCharType="separate"/>
           </w:r>
-          <w:hyperlink w:anchor="_Toc445754562" w:history="1">
+          <w:hyperlink w:anchor="_Toc445757539" w:history="1">
             <w:r>
               <w:rPr>
                 <w:rStyle w:val="Lienhypertexte"/>
@@ -461,7 +461,7 @@
                 <w:noProof/>
                 <w:webHidden/>
               </w:rPr>
-              <w:instrText xml:space="preserve"> PAGEREF _Toc445754562 \h </w:instrText>
+              <w:instrText xml:space="preserve"> PAGEREF _Toc445757539 \h </w:instrText>
             </w:r>
             <w:r>
               <w:rPr>
@@ -504,7 +504,7 @@
               <w:lang w:eastAsia="fr-FR"/>
             </w:rPr>
           </w:pPr>
-          <w:hyperlink w:anchor="_Toc445754563" w:history="1">
+          <w:hyperlink w:anchor="_Toc445757540" w:history="1">
             <w:r>
               <w:rPr>
                 <w:rStyle w:val="Lienhypertexte"/>
@@ -531,7 +531,7 @@
                 <w:noProof/>
                 <w:webHidden/>
               </w:rPr>
-              <w:instrText xml:space="preserve"> PAGEREF _Toc445754563 \h </w:instrText>
+              <w:instrText xml:space="preserve"> PAGEREF _Toc445757540 \h </w:instrText>
             </w:r>
             <w:r>
               <w:rPr>
@@ -574,7 +574,7 @@
               <w:lang w:eastAsia="fr-FR"/>
             </w:rPr>
           </w:pPr>
-          <w:hyperlink w:anchor="_Toc445754564" w:history="1">
+          <w:hyperlink w:anchor="_Toc445757541" w:history="1">
             <w:r>
               <w:rPr>
                 <w:rStyle w:val="Lienhypertexte"/>
@@ -601,7 +601,7 @@
                 <w:noProof/>
                 <w:webHidden/>
               </w:rPr>
-              <w:instrText xml:space="preserve"> PAGEREF _Toc445754564 \h </w:instrText>
+              <w:instrText xml:space="preserve"> PAGEREF _Toc445757541 \h </w:instrText>
             </w:r>
             <w:r>
               <w:rPr>
@@ -622,6 +622,1193 @@
                 <w:webHidden/>
               </w:rPr>
               <w:t>5</w:t>
+            </w:r>
+            <w:r>
+              <w:rPr>
+                <w:noProof/>
+                <w:webHidden/>
+              </w:rPr>
+              <w:fldChar w:fldCharType="end"/>
+            </w:r>
+          </w:hyperlink>
+        </w:p>
+        <w:p>
+          <w:pPr>
+            <w:pStyle w:val="TM1"/>
+            <w:tabs>
+              <w:tab w:val="right" w:leader="dot" w:pos="10456"/>
+            </w:tabs>
+            <w:rPr>
+              <w:rFonts w:eastAsiaTheme="minorEastAsia"/>
+              <w:noProof/>
+              <w:lang w:eastAsia="fr-FR"/>
+            </w:rPr>
+          </w:pPr>
+          <w:hyperlink w:anchor="_Toc445757542" w:history="1">
+            <w:r>
+              <w:rPr>
+                <w:rStyle w:val="Lienhypertexte"/>
+                <w:noProof/>
+              </w:rPr>
+              <w:t>Les Différentes technologies à utiliser</w:t>
+            </w:r>
+            <w:r>
+              <w:rPr>
+                <w:noProof/>
+                <w:webHidden/>
+              </w:rPr>
+              <w:tab/>
+            </w:r>
+            <w:r>
+              <w:rPr>
+                <w:noProof/>
+                <w:webHidden/>
+              </w:rPr>
+              <w:fldChar w:fldCharType="begin"/>
+            </w:r>
+            <w:r>
+              <w:rPr>
+                <w:noProof/>
+                <w:webHidden/>
+              </w:rPr>
+              <w:instrText xml:space="preserve"> PAGEREF _Toc445757542 \h </w:instrText>
+            </w:r>
+            <w:r>
+              <w:rPr>
+                <w:noProof/>
+                <w:webHidden/>
+              </w:rPr>
+            </w:r>
+            <w:r>
+              <w:rPr>
+                <w:noProof/>
+                <w:webHidden/>
+              </w:rPr>
+              <w:fldChar w:fldCharType="separate"/>
+            </w:r>
+            <w:r>
+              <w:rPr>
+                <w:noProof/>
+                <w:webHidden/>
+              </w:rPr>
+              <w:t>6</w:t>
+            </w:r>
+            <w:r>
+              <w:rPr>
+                <w:noProof/>
+                <w:webHidden/>
+              </w:rPr>
+              <w:fldChar w:fldCharType="end"/>
+            </w:r>
+          </w:hyperlink>
+        </w:p>
+        <w:p>
+          <w:pPr>
+            <w:pStyle w:val="TM2"/>
+            <w:tabs>
+              <w:tab w:val="right" w:leader="dot" w:pos="10456"/>
+            </w:tabs>
+            <w:rPr>
+              <w:rFonts w:eastAsiaTheme="minorEastAsia"/>
+              <w:noProof/>
+              <w:lang w:eastAsia="fr-FR"/>
+            </w:rPr>
+          </w:pPr>
+          <w:hyperlink w:anchor="_Toc445757543" w:history="1">
+            <w:r>
+              <w:rPr>
+                <w:rStyle w:val="Lienhypertexte"/>
+                <w:noProof/>
+              </w:rPr>
+              <w:t>Recherche sur les technologies :</w:t>
+            </w:r>
+            <w:r>
+              <w:rPr>
+                <w:noProof/>
+                <w:webHidden/>
+              </w:rPr>
+              <w:tab/>
+            </w:r>
+            <w:r>
+              <w:rPr>
+                <w:noProof/>
+                <w:webHidden/>
+              </w:rPr>
+              <w:fldChar w:fldCharType="begin"/>
+            </w:r>
+            <w:r>
+              <w:rPr>
+                <w:noProof/>
+                <w:webHidden/>
+              </w:rPr>
+              <w:instrText xml:space="preserve"> PAGEREF _Toc445757543 \h </w:instrText>
+            </w:r>
+            <w:r>
+              <w:rPr>
+                <w:noProof/>
+                <w:webHidden/>
+              </w:rPr>
+            </w:r>
+            <w:r>
+              <w:rPr>
+                <w:noProof/>
+                <w:webHidden/>
+              </w:rPr>
+              <w:fldChar w:fldCharType="separate"/>
+            </w:r>
+            <w:r>
+              <w:rPr>
+                <w:noProof/>
+                <w:webHidden/>
+              </w:rPr>
+              <w:t>6</w:t>
+            </w:r>
+            <w:r>
+              <w:rPr>
+                <w:noProof/>
+                <w:webHidden/>
+              </w:rPr>
+              <w:fldChar w:fldCharType="end"/>
+            </w:r>
+          </w:hyperlink>
+        </w:p>
+        <w:p>
+          <w:pPr>
+            <w:pStyle w:val="TM3"/>
+            <w:tabs>
+              <w:tab w:val="right" w:leader="dot" w:pos="10456"/>
+            </w:tabs>
+            <w:rPr>
+              <w:noProof/>
+            </w:rPr>
+          </w:pPr>
+          <w:hyperlink w:anchor="_Toc445757544" w:history="1">
+            <w:r>
+              <w:rPr>
+                <w:rStyle w:val="Lienhypertexte"/>
+                <w:noProof/>
+              </w:rPr>
+              <w:t>I - FosUserBundle</w:t>
+            </w:r>
+            <w:r>
+              <w:rPr>
+                <w:noProof/>
+                <w:webHidden/>
+              </w:rPr>
+              <w:tab/>
+            </w:r>
+            <w:r>
+              <w:rPr>
+                <w:noProof/>
+                <w:webHidden/>
+              </w:rPr>
+              <w:fldChar w:fldCharType="begin"/>
+            </w:r>
+            <w:r>
+              <w:rPr>
+                <w:noProof/>
+                <w:webHidden/>
+              </w:rPr>
+              <w:instrText xml:space="preserve"> PAGEREF _Toc445757544 \h </w:instrText>
+            </w:r>
+            <w:r>
+              <w:rPr>
+                <w:noProof/>
+                <w:webHidden/>
+              </w:rPr>
+            </w:r>
+            <w:r>
+              <w:rPr>
+                <w:noProof/>
+                <w:webHidden/>
+              </w:rPr>
+              <w:fldChar w:fldCharType="separate"/>
+            </w:r>
+            <w:r>
+              <w:rPr>
+                <w:noProof/>
+                <w:webHidden/>
+              </w:rPr>
+              <w:t>6</w:t>
+            </w:r>
+            <w:r>
+              <w:rPr>
+                <w:noProof/>
+                <w:webHidden/>
+              </w:rPr>
+              <w:fldChar w:fldCharType="end"/>
+            </w:r>
+          </w:hyperlink>
+        </w:p>
+        <w:p>
+          <w:pPr>
+            <w:pStyle w:val="TM3"/>
+            <w:tabs>
+              <w:tab w:val="right" w:leader="dot" w:pos="10456"/>
+            </w:tabs>
+            <w:rPr>
+              <w:noProof/>
+            </w:rPr>
+          </w:pPr>
+          <w:hyperlink w:anchor="_Toc445757545" w:history="1">
+            <w:r>
+              <w:rPr>
+                <w:rStyle w:val="Lienhypertexte"/>
+                <w:rFonts w:eastAsia="Times New Roman"/>
+                <w:noProof/>
+                <w:lang w:eastAsia="fr-FR"/>
+              </w:rPr>
+              <w:t>II – FlashCode :</w:t>
+            </w:r>
+            <w:r>
+              <w:rPr>
+                <w:noProof/>
+                <w:webHidden/>
+              </w:rPr>
+              <w:tab/>
+            </w:r>
+            <w:r>
+              <w:rPr>
+                <w:noProof/>
+                <w:webHidden/>
+              </w:rPr>
+              <w:fldChar w:fldCharType="begin"/>
+            </w:r>
+            <w:r>
+              <w:rPr>
+                <w:noProof/>
+                <w:webHidden/>
+              </w:rPr>
+              <w:instrText xml:space="preserve"> PAGEREF _Toc445757545 \h </w:instrText>
+            </w:r>
+            <w:r>
+              <w:rPr>
+                <w:noProof/>
+                <w:webHidden/>
+              </w:rPr>
+            </w:r>
+            <w:r>
+              <w:rPr>
+                <w:noProof/>
+                <w:webHidden/>
+              </w:rPr>
+              <w:fldChar w:fldCharType="separate"/>
+            </w:r>
+            <w:r>
+              <w:rPr>
+                <w:noProof/>
+                <w:webHidden/>
+              </w:rPr>
+              <w:t>6</w:t>
+            </w:r>
+            <w:r>
+              <w:rPr>
+                <w:noProof/>
+                <w:webHidden/>
+              </w:rPr>
+              <w:fldChar w:fldCharType="end"/>
+            </w:r>
+          </w:hyperlink>
+        </w:p>
+        <w:p>
+          <w:pPr>
+            <w:pStyle w:val="TM3"/>
+            <w:tabs>
+              <w:tab w:val="right" w:leader="dot" w:pos="10456"/>
+            </w:tabs>
+            <w:rPr>
+              <w:noProof/>
+            </w:rPr>
+          </w:pPr>
+          <w:hyperlink w:anchor="_Toc445757546" w:history="1">
+            <w:r>
+              <w:rPr>
+                <w:rStyle w:val="Lienhypertexte"/>
+                <w:rFonts w:eastAsia="Times New Roman"/>
+                <w:noProof/>
+                <w:lang w:eastAsia="fr-FR"/>
+              </w:rPr>
+              <w:t>III – Importation multiple :</w:t>
+            </w:r>
+            <w:r>
+              <w:rPr>
+                <w:noProof/>
+                <w:webHidden/>
+              </w:rPr>
+              <w:tab/>
+            </w:r>
+            <w:r>
+              <w:rPr>
+                <w:noProof/>
+                <w:webHidden/>
+              </w:rPr>
+              <w:fldChar w:fldCharType="begin"/>
+            </w:r>
+            <w:r>
+              <w:rPr>
+                <w:noProof/>
+                <w:webHidden/>
+              </w:rPr>
+              <w:instrText xml:space="preserve"> PAGEREF _Toc445757546 \h </w:instrText>
+            </w:r>
+            <w:r>
+              <w:rPr>
+                <w:noProof/>
+                <w:webHidden/>
+              </w:rPr>
+            </w:r>
+            <w:r>
+              <w:rPr>
+                <w:noProof/>
+                <w:webHidden/>
+              </w:rPr>
+              <w:fldChar w:fldCharType="separate"/>
+            </w:r>
+            <w:r>
+              <w:rPr>
+                <w:noProof/>
+                <w:webHidden/>
+              </w:rPr>
+              <w:t>6</w:t>
+            </w:r>
+            <w:r>
+              <w:rPr>
+                <w:noProof/>
+                <w:webHidden/>
+              </w:rPr>
+              <w:fldChar w:fldCharType="end"/>
+            </w:r>
+          </w:hyperlink>
+        </w:p>
+        <w:p>
+          <w:pPr>
+            <w:pStyle w:val="TM2"/>
+            <w:tabs>
+              <w:tab w:val="right" w:leader="dot" w:pos="10456"/>
+            </w:tabs>
+            <w:rPr>
+              <w:rFonts w:eastAsiaTheme="minorEastAsia"/>
+              <w:noProof/>
+              <w:lang w:eastAsia="fr-FR"/>
+            </w:rPr>
+          </w:pPr>
+          <w:hyperlink w:anchor="_Toc445757547" w:history="1">
+            <w:r>
+              <w:rPr>
+                <w:rStyle w:val="Lienhypertexte"/>
+                <w:noProof/>
+              </w:rPr>
+              <w:t>Comment les utilisés :</w:t>
+            </w:r>
+            <w:r>
+              <w:rPr>
+                <w:noProof/>
+                <w:webHidden/>
+              </w:rPr>
+              <w:tab/>
+            </w:r>
+            <w:r>
+              <w:rPr>
+                <w:noProof/>
+                <w:webHidden/>
+              </w:rPr>
+              <w:fldChar w:fldCharType="begin"/>
+            </w:r>
+            <w:r>
+              <w:rPr>
+                <w:noProof/>
+                <w:webHidden/>
+              </w:rPr>
+              <w:instrText xml:space="preserve"> PAGEREF _Toc445757547 \h </w:instrText>
+            </w:r>
+            <w:r>
+              <w:rPr>
+                <w:noProof/>
+                <w:webHidden/>
+              </w:rPr>
+            </w:r>
+            <w:r>
+              <w:rPr>
+                <w:noProof/>
+                <w:webHidden/>
+              </w:rPr>
+              <w:fldChar w:fldCharType="separate"/>
+            </w:r>
+            <w:r>
+              <w:rPr>
+                <w:noProof/>
+                <w:webHidden/>
+              </w:rPr>
+              <w:t>6</w:t>
+            </w:r>
+            <w:r>
+              <w:rPr>
+                <w:noProof/>
+                <w:webHidden/>
+              </w:rPr>
+              <w:fldChar w:fldCharType="end"/>
+            </w:r>
+          </w:hyperlink>
+        </w:p>
+        <w:p>
+          <w:pPr>
+            <w:pStyle w:val="TM3"/>
+            <w:tabs>
+              <w:tab w:val="right" w:leader="dot" w:pos="10456"/>
+            </w:tabs>
+            <w:rPr>
+              <w:noProof/>
+            </w:rPr>
+          </w:pPr>
+          <w:hyperlink w:anchor="_Toc445757548" w:history="1">
+            <w:r>
+              <w:rPr>
+                <w:rStyle w:val="Lienhypertexte"/>
+                <w:noProof/>
+              </w:rPr>
+              <w:t>I - FosUserBundle</w:t>
+            </w:r>
+            <w:r>
+              <w:rPr>
+                <w:noProof/>
+                <w:webHidden/>
+              </w:rPr>
+              <w:tab/>
+            </w:r>
+            <w:r>
+              <w:rPr>
+                <w:noProof/>
+                <w:webHidden/>
+              </w:rPr>
+              <w:fldChar w:fldCharType="begin"/>
+            </w:r>
+            <w:r>
+              <w:rPr>
+                <w:noProof/>
+                <w:webHidden/>
+              </w:rPr>
+              <w:instrText xml:space="preserve"> PAGEREF _Toc445757548 \h </w:instrText>
+            </w:r>
+            <w:r>
+              <w:rPr>
+                <w:noProof/>
+                <w:webHidden/>
+              </w:rPr>
+            </w:r>
+            <w:r>
+              <w:rPr>
+                <w:noProof/>
+                <w:webHidden/>
+              </w:rPr>
+              <w:fldChar w:fldCharType="separate"/>
+            </w:r>
+            <w:r>
+              <w:rPr>
+                <w:noProof/>
+                <w:webHidden/>
+              </w:rPr>
+              <w:t>6</w:t>
+            </w:r>
+            <w:r>
+              <w:rPr>
+                <w:noProof/>
+                <w:webHidden/>
+              </w:rPr>
+              <w:fldChar w:fldCharType="end"/>
+            </w:r>
+          </w:hyperlink>
+        </w:p>
+        <w:p>
+          <w:pPr>
+            <w:pStyle w:val="TM3"/>
+            <w:tabs>
+              <w:tab w:val="right" w:leader="dot" w:pos="10456"/>
+            </w:tabs>
+            <w:rPr>
+              <w:noProof/>
+            </w:rPr>
+          </w:pPr>
+          <w:hyperlink w:anchor="_Toc445757549" w:history="1">
+            <w:r>
+              <w:rPr>
+                <w:rStyle w:val="Lienhypertexte"/>
+                <w:rFonts w:eastAsia="Times New Roman"/>
+                <w:noProof/>
+                <w:lang w:eastAsia="fr-FR"/>
+              </w:rPr>
+              <w:t>II – FlashCode :</w:t>
+            </w:r>
+            <w:r>
+              <w:rPr>
+                <w:noProof/>
+                <w:webHidden/>
+              </w:rPr>
+              <w:tab/>
+            </w:r>
+            <w:r>
+              <w:rPr>
+                <w:noProof/>
+                <w:webHidden/>
+              </w:rPr>
+              <w:fldChar w:fldCharType="begin"/>
+            </w:r>
+            <w:r>
+              <w:rPr>
+                <w:noProof/>
+                <w:webHidden/>
+              </w:rPr>
+              <w:instrText xml:space="preserve"> PAGEREF _Toc445757549 \h </w:instrText>
+            </w:r>
+            <w:r>
+              <w:rPr>
+                <w:noProof/>
+                <w:webHidden/>
+              </w:rPr>
+            </w:r>
+            <w:r>
+              <w:rPr>
+                <w:noProof/>
+                <w:webHidden/>
+              </w:rPr>
+              <w:fldChar w:fldCharType="separate"/>
+            </w:r>
+            <w:r>
+              <w:rPr>
+                <w:noProof/>
+                <w:webHidden/>
+              </w:rPr>
+              <w:t>6</w:t>
+            </w:r>
+            <w:r>
+              <w:rPr>
+                <w:noProof/>
+                <w:webHidden/>
+              </w:rPr>
+              <w:fldChar w:fldCharType="end"/>
+            </w:r>
+          </w:hyperlink>
+        </w:p>
+        <w:p>
+          <w:pPr>
+            <w:pStyle w:val="TM3"/>
+            <w:tabs>
+              <w:tab w:val="right" w:leader="dot" w:pos="10456"/>
+            </w:tabs>
+            <w:rPr>
+              <w:noProof/>
+            </w:rPr>
+          </w:pPr>
+          <w:hyperlink w:anchor="_Toc445757550" w:history="1">
+            <w:r>
+              <w:rPr>
+                <w:rStyle w:val="Lienhypertexte"/>
+                <w:rFonts w:eastAsia="Times New Roman"/>
+                <w:noProof/>
+                <w:lang w:eastAsia="fr-FR"/>
+              </w:rPr>
+              <w:t>III – Importation multiple :</w:t>
+            </w:r>
+            <w:r>
+              <w:rPr>
+                <w:noProof/>
+                <w:webHidden/>
+              </w:rPr>
+              <w:tab/>
+            </w:r>
+            <w:r>
+              <w:rPr>
+                <w:noProof/>
+                <w:webHidden/>
+              </w:rPr>
+              <w:fldChar w:fldCharType="begin"/>
+            </w:r>
+            <w:r>
+              <w:rPr>
+                <w:noProof/>
+                <w:webHidden/>
+              </w:rPr>
+              <w:instrText xml:space="preserve"> PAGEREF _Toc445757550 \h </w:instrText>
+            </w:r>
+            <w:r>
+              <w:rPr>
+                <w:noProof/>
+                <w:webHidden/>
+              </w:rPr>
+            </w:r>
+            <w:r>
+              <w:rPr>
+                <w:noProof/>
+                <w:webHidden/>
+              </w:rPr>
+              <w:fldChar w:fldCharType="separate"/>
+            </w:r>
+            <w:r>
+              <w:rPr>
+                <w:noProof/>
+                <w:webHidden/>
+              </w:rPr>
+              <w:t>6</w:t>
+            </w:r>
+            <w:r>
+              <w:rPr>
+                <w:noProof/>
+                <w:webHidden/>
+              </w:rPr>
+              <w:fldChar w:fldCharType="end"/>
+            </w:r>
+          </w:hyperlink>
+        </w:p>
+        <w:p>
+          <w:pPr>
+            <w:pStyle w:val="TM1"/>
+            <w:tabs>
+              <w:tab w:val="right" w:leader="dot" w:pos="10456"/>
+            </w:tabs>
+            <w:rPr>
+              <w:rFonts w:eastAsiaTheme="minorEastAsia"/>
+              <w:noProof/>
+              <w:lang w:eastAsia="fr-FR"/>
+            </w:rPr>
+          </w:pPr>
+          <w:hyperlink w:anchor="_Toc445757551" w:history="1">
+            <w:r>
+              <w:rPr>
+                <w:rStyle w:val="Lienhypertexte"/>
+                <w:noProof/>
+              </w:rPr>
+              <w:t>Les conventions de nommage</w:t>
+            </w:r>
+            <w:r>
+              <w:rPr>
+                <w:noProof/>
+                <w:webHidden/>
+              </w:rPr>
+              <w:tab/>
+            </w:r>
+            <w:r>
+              <w:rPr>
+                <w:noProof/>
+                <w:webHidden/>
+              </w:rPr>
+              <w:fldChar w:fldCharType="begin"/>
+            </w:r>
+            <w:r>
+              <w:rPr>
+                <w:noProof/>
+                <w:webHidden/>
+              </w:rPr>
+              <w:instrText xml:space="preserve"> PAGEREF _Toc445757551 \h </w:instrText>
+            </w:r>
+            <w:r>
+              <w:rPr>
+                <w:noProof/>
+                <w:webHidden/>
+              </w:rPr>
+            </w:r>
+            <w:r>
+              <w:rPr>
+                <w:noProof/>
+                <w:webHidden/>
+              </w:rPr>
+              <w:fldChar w:fldCharType="separate"/>
+            </w:r>
+            <w:r>
+              <w:rPr>
+                <w:noProof/>
+                <w:webHidden/>
+              </w:rPr>
+              <w:t>7</w:t>
+            </w:r>
+            <w:r>
+              <w:rPr>
+                <w:noProof/>
+                <w:webHidden/>
+              </w:rPr>
+              <w:fldChar w:fldCharType="end"/>
+            </w:r>
+          </w:hyperlink>
+        </w:p>
+        <w:p>
+          <w:pPr>
+            <w:pStyle w:val="TM2"/>
+            <w:tabs>
+              <w:tab w:val="right" w:leader="dot" w:pos="10456"/>
+            </w:tabs>
+            <w:rPr>
+              <w:rFonts w:eastAsiaTheme="minorEastAsia"/>
+              <w:noProof/>
+              <w:lang w:eastAsia="fr-FR"/>
+            </w:rPr>
+          </w:pPr>
+          <w:hyperlink w:anchor="_Toc445757552" w:history="1">
+            <w:r>
+              <w:rPr>
+                <w:rStyle w:val="Lienhypertexte"/>
+                <w:noProof/>
+              </w:rPr>
+              <w:t>Se mettre d’accord sur les noms de tables et de champs :</w:t>
+            </w:r>
+            <w:r>
+              <w:rPr>
+                <w:noProof/>
+                <w:webHidden/>
+              </w:rPr>
+              <w:tab/>
+            </w:r>
+            <w:r>
+              <w:rPr>
+                <w:noProof/>
+                <w:webHidden/>
+              </w:rPr>
+              <w:fldChar w:fldCharType="begin"/>
+            </w:r>
+            <w:r>
+              <w:rPr>
+                <w:noProof/>
+                <w:webHidden/>
+              </w:rPr>
+              <w:instrText xml:space="preserve"> PAGEREF _Toc445757552 \h </w:instrText>
+            </w:r>
+            <w:r>
+              <w:rPr>
+                <w:noProof/>
+                <w:webHidden/>
+              </w:rPr>
+            </w:r>
+            <w:r>
+              <w:rPr>
+                <w:noProof/>
+                <w:webHidden/>
+              </w:rPr>
+              <w:fldChar w:fldCharType="separate"/>
+            </w:r>
+            <w:r>
+              <w:rPr>
+                <w:noProof/>
+                <w:webHidden/>
+              </w:rPr>
+              <w:t>7</w:t>
+            </w:r>
+            <w:r>
+              <w:rPr>
+                <w:noProof/>
+                <w:webHidden/>
+              </w:rPr>
+              <w:fldChar w:fldCharType="end"/>
+            </w:r>
+          </w:hyperlink>
+        </w:p>
+        <w:p>
+          <w:pPr>
+            <w:pStyle w:val="TM2"/>
+            <w:tabs>
+              <w:tab w:val="right" w:leader="dot" w:pos="10456"/>
+            </w:tabs>
+            <w:rPr>
+              <w:rFonts w:eastAsiaTheme="minorEastAsia"/>
+              <w:noProof/>
+              <w:lang w:eastAsia="fr-FR"/>
+            </w:rPr>
+          </w:pPr>
+          <w:hyperlink w:anchor="_Toc445757553" w:history="1">
+            <w:r>
+              <w:rPr>
+                <w:rStyle w:val="Lienhypertexte"/>
+                <w:noProof/>
+              </w:rPr>
+              <w:t>Ainsi que sur les noms de variable pour garder un sens :</w:t>
+            </w:r>
+            <w:r>
+              <w:rPr>
+                <w:noProof/>
+                <w:webHidden/>
+              </w:rPr>
+              <w:tab/>
+            </w:r>
+            <w:r>
+              <w:rPr>
+                <w:noProof/>
+                <w:webHidden/>
+              </w:rPr>
+              <w:fldChar w:fldCharType="begin"/>
+            </w:r>
+            <w:r>
+              <w:rPr>
+                <w:noProof/>
+                <w:webHidden/>
+              </w:rPr>
+              <w:instrText xml:space="preserve"> PAGEREF _Toc445757553 \h </w:instrText>
+            </w:r>
+            <w:r>
+              <w:rPr>
+                <w:noProof/>
+                <w:webHidden/>
+              </w:rPr>
+            </w:r>
+            <w:r>
+              <w:rPr>
+                <w:noProof/>
+                <w:webHidden/>
+              </w:rPr>
+              <w:fldChar w:fldCharType="separate"/>
+            </w:r>
+            <w:r>
+              <w:rPr>
+                <w:noProof/>
+                <w:webHidden/>
+              </w:rPr>
+              <w:t>7</w:t>
+            </w:r>
+            <w:r>
+              <w:rPr>
+                <w:noProof/>
+                <w:webHidden/>
+              </w:rPr>
+              <w:fldChar w:fldCharType="end"/>
+            </w:r>
+          </w:hyperlink>
+        </w:p>
+        <w:p>
+          <w:pPr>
+            <w:pStyle w:val="TM2"/>
+            <w:tabs>
+              <w:tab w:val="right" w:leader="dot" w:pos="10456"/>
+            </w:tabs>
+            <w:rPr>
+              <w:rFonts w:eastAsiaTheme="minorEastAsia"/>
+              <w:noProof/>
+              <w:lang w:eastAsia="fr-FR"/>
+            </w:rPr>
+          </w:pPr>
+          <w:hyperlink w:anchor="_Toc445757554" w:history="1">
+            <w:r>
+              <w:rPr>
+                <w:rStyle w:val="Lienhypertexte"/>
+                <w:rFonts w:ascii="Comic Sans MS" w:hAnsi="Comic Sans MS" w:cs="Arial"/>
+                <w:noProof/>
+              </w:rPr>
+              <w:t>Nom de variable : Première lettre de chaque mot en majuscule, le reste en minuscule et que le nom de la variable soit cohérent.</w:t>
+            </w:r>
+            <w:r>
+              <w:rPr>
+                <w:noProof/>
+                <w:webHidden/>
+              </w:rPr>
+              <w:tab/>
+            </w:r>
+            <w:r>
+              <w:rPr>
+                <w:noProof/>
+                <w:webHidden/>
+              </w:rPr>
+              <w:fldChar w:fldCharType="begin"/>
+            </w:r>
+            <w:r>
+              <w:rPr>
+                <w:noProof/>
+                <w:webHidden/>
+              </w:rPr>
+              <w:instrText xml:space="preserve"> PAGEREF _Toc445757554 \h </w:instrText>
+            </w:r>
+            <w:r>
+              <w:rPr>
+                <w:noProof/>
+                <w:webHidden/>
+              </w:rPr>
+            </w:r>
+            <w:r>
+              <w:rPr>
+                <w:noProof/>
+                <w:webHidden/>
+              </w:rPr>
+              <w:fldChar w:fldCharType="separate"/>
+            </w:r>
+            <w:r>
+              <w:rPr>
+                <w:noProof/>
+                <w:webHidden/>
+              </w:rPr>
+              <w:t>7</w:t>
+            </w:r>
+            <w:r>
+              <w:rPr>
+                <w:noProof/>
+                <w:webHidden/>
+              </w:rPr>
+              <w:fldChar w:fldCharType="end"/>
+            </w:r>
+          </w:hyperlink>
+        </w:p>
+        <w:p>
+          <w:pPr>
+            <w:pStyle w:val="TM1"/>
+            <w:tabs>
+              <w:tab w:val="right" w:leader="dot" w:pos="10456"/>
+            </w:tabs>
+            <w:rPr>
+              <w:rFonts w:eastAsiaTheme="minorEastAsia"/>
+              <w:noProof/>
+              <w:lang w:eastAsia="fr-FR"/>
+            </w:rPr>
+          </w:pPr>
+          <w:hyperlink w:anchor="_Toc445757555" w:history="1">
+            <w:r>
+              <w:rPr>
+                <w:rStyle w:val="Lienhypertexte"/>
+                <w:noProof/>
+              </w:rPr>
+              <w:t>Solution choisi</w:t>
+            </w:r>
+            <w:r>
+              <w:rPr>
+                <w:noProof/>
+                <w:webHidden/>
+              </w:rPr>
+              <w:tab/>
+            </w:r>
+            <w:r>
+              <w:rPr>
+                <w:noProof/>
+                <w:webHidden/>
+              </w:rPr>
+              <w:fldChar w:fldCharType="begin"/>
+            </w:r>
+            <w:r>
+              <w:rPr>
+                <w:noProof/>
+                <w:webHidden/>
+              </w:rPr>
+              <w:instrText xml:space="preserve"> PAGEREF _Toc445757555 \h </w:instrText>
+            </w:r>
+            <w:r>
+              <w:rPr>
+                <w:noProof/>
+                <w:webHidden/>
+              </w:rPr>
+            </w:r>
+            <w:r>
+              <w:rPr>
+                <w:noProof/>
+                <w:webHidden/>
+              </w:rPr>
+              <w:fldChar w:fldCharType="separate"/>
+            </w:r>
+            <w:r>
+              <w:rPr>
+                <w:noProof/>
+                <w:webHidden/>
+              </w:rPr>
+              <w:t>8</w:t>
+            </w:r>
+            <w:r>
+              <w:rPr>
+                <w:noProof/>
+                <w:webHidden/>
+              </w:rPr>
+              <w:fldChar w:fldCharType="end"/>
+            </w:r>
+          </w:hyperlink>
+        </w:p>
+        <w:p>
+          <w:pPr>
+            <w:pStyle w:val="TM2"/>
+            <w:tabs>
+              <w:tab w:val="right" w:leader="dot" w:pos="10456"/>
+            </w:tabs>
+            <w:rPr>
+              <w:rFonts w:eastAsiaTheme="minorEastAsia"/>
+              <w:noProof/>
+              <w:lang w:eastAsia="fr-FR"/>
+            </w:rPr>
+          </w:pPr>
+          <w:hyperlink w:anchor="_Toc445757556" w:history="1">
+            <w:r>
+              <w:rPr>
+                <w:rStyle w:val="Lienhypertexte"/>
+                <w:noProof/>
+              </w:rPr>
+              <w:t>Quel SGBD et pourquoi :</w:t>
+            </w:r>
+            <w:r>
+              <w:rPr>
+                <w:noProof/>
+                <w:webHidden/>
+              </w:rPr>
+              <w:tab/>
+            </w:r>
+            <w:r>
+              <w:rPr>
+                <w:noProof/>
+                <w:webHidden/>
+              </w:rPr>
+              <w:fldChar w:fldCharType="begin"/>
+            </w:r>
+            <w:r>
+              <w:rPr>
+                <w:noProof/>
+                <w:webHidden/>
+              </w:rPr>
+              <w:instrText xml:space="preserve"> PAGEREF _Toc445757556 \h </w:instrText>
+            </w:r>
+            <w:r>
+              <w:rPr>
+                <w:noProof/>
+                <w:webHidden/>
+              </w:rPr>
+            </w:r>
+            <w:r>
+              <w:rPr>
+                <w:noProof/>
+                <w:webHidden/>
+              </w:rPr>
+              <w:fldChar w:fldCharType="separate"/>
+            </w:r>
+            <w:r>
+              <w:rPr>
+                <w:noProof/>
+                <w:webHidden/>
+              </w:rPr>
+              <w:t>8</w:t>
+            </w:r>
+            <w:r>
+              <w:rPr>
+                <w:noProof/>
+                <w:webHidden/>
+              </w:rPr>
+              <w:fldChar w:fldCharType="end"/>
+            </w:r>
+          </w:hyperlink>
+        </w:p>
+        <w:p>
+          <w:pPr>
+            <w:pStyle w:val="TM2"/>
+            <w:tabs>
+              <w:tab w:val="right" w:leader="dot" w:pos="10456"/>
+            </w:tabs>
+            <w:rPr>
+              <w:rFonts w:eastAsiaTheme="minorEastAsia"/>
+              <w:noProof/>
+              <w:lang w:eastAsia="fr-FR"/>
+            </w:rPr>
+          </w:pPr>
+          <w:hyperlink w:anchor="_Toc445757557" w:history="1">
+            <w:r>
+              <w:rPr>
+                <w:rStyle w:val="Lienhypertexte"/>
+                <w:noProof/>
+              </w:rPr>
+              <w:t>Quels outils et pourquoi :</w:t>
+            </w:r>
+            <w:r>
+              <w:rPr>
+                <w:noProof/>
+                <w:webHidden/>
+              </w:rPr>
+              <w:tab/>
+            </w:r>
+            <w:r>
+              <w:rPr>
+                <w:noProof/>
+                <w:webHidden/>
+              </w:rPr>
+              <w:fldChar w:fldCharType="begin"/>
+            </w:r>
+            <w:r>
+              <w:rPr>
+                <w:noProof/>
+                <w:webHidden/>
+              </w:rPr>
+              <w:instrText xml:space="preserve"> PAGEREF _Toc445757557 \h </w:instrText>
+            </w:r>
+            <w:r>
+              <w:rPr>
+                <w:noProof/>
+                <w:webHidden/>
+              </w:rPr>
+            </w:r>
+            <w:r>
+              <w:rPr>
+                <w:noProof/>
+                <w:webHidden/>
+              </w:rPr>
+              <w:fldChar w:fldCharType="separate"/>
+            </w:r>
+            <w:r>
+              <w:rPr>
+                <w:noProof/>
+                <w:webHidden/>
+              </w:rPr>
+              <w:t>8</w:t>
+            </w:r>
+            <w:r>
+              <w:rPr>
+                <w:noProof/>
+                <w:webHidden/>
+              </w:rPr>
+              <w:fldChar w:fldCharType="end"/>
+            </w:r>
+          </w:hyperlink>
+        </w:p>
+        <w:p>
+          <w:pPr>
+            <w:pStyle w:val="TM2"/>
+            <w:tabs>
+              <w:tab w:val="right" w:leader="dot" w:pos="10456"/>
+            </w:tabs>
+            <w:rPr>
+              <w:rFonts w:eastAsiaTheme="minorEastAsia"/>
+              <w:noProof/>
+              <w:lang w:eastAsia="fr-FR"/>
+            </w:rPr>
+          </w:pPr>
+          <w:hyperlink w:anchor="_Toc445757558" w:history="1">
+            <w:r>
+              <w:rPr>
+                <w:rStyle w:val="Lienhypertexte"/>
+                <w:noProof/>
+              </w:rPr>
+              <w:t>Quels langage et pourquoi :</w:t>
+            </w:r>
+            <w:r>
+              <w:rPr>
+                <w:noProof/>
+                <w:webHidden/>
+              </w:rPr>
+              <w:tab/>
+            </w:r>
+            <w:r>
+              <w:rPr>
+                <w:noProof/>
+                <w:webHidden/>
+              </w:rPr>
+              <w:fldChar w:fldCharType="begin"/>
+            </w:r>
+            <w:r>
+              <w:rPr>
+                <w:noProof/>
+                <w:webHidden/>
+              </w:rPr>
+              <w:instrText xml:space="preserve"> PAGEREF _Toc445757558 \h </w:instrText>
+            </w:r>
+            <w:r>
+              <w:rPr>
+                <w:noProof/>
+                <w:webHidden/>
+              </w:rPr>
+            </w:r>
+            <w:r>
+              <w:rPr>
+                <w:noProof/>
+                <w:webHidden/>
+              </w:rPr>
+              <w:fldChar w:fldCharType="separate"/>
+            </w:r>
+            <w:r>
+              <w:rPr>
+                <w:noProof/>
+                <w:webHidden/>
+              </w:rPr>
+              <w:t>8</w:t>
             </w:r>
             <w:r>
               <w:rPr>
@@ -663,7 +1850,7 @@
         <w:pStyle w:val="Titre"/>
         <w:outlineLvl w:val="0"/>
       </w:pPr>
-      <w:bookmarkStart w:id="0" w:name="_Toc445754562"/>
+      <w:bookmarkStart w:id="0" w:name="_Toc445757539"/>
       <w:r>
         <w:lastRenderedPageBreak/>
         <w:t>Les Spécificité des écrans</w:t>
@@ -674,7 +1861,7 @@
       <w:pPr>
         <w:pStyle w:val="Titre2"/>
       </w:pPr>
-      <w:bookmarkStart w:id="1" w:name="_Toc445754563"/>
+      <w:bookmarkStart w:id="1" w:name="_Toc445757540"/>
       <w:r>
         <w:t>Selon le module de Gestion :</w:t>
       </w:r>
@@ -3509,7 +4696,7 @@
       <w:pPr>
         <w:pStyle w:val="Titre2"/>
       </w:pPr>
-      <w:bookmarkStart w:id="2" w:name="_Toc445754564"/>
+      <w:bookmarkStart w:id="2" w:name="_Toc445757541"/>
       <w:r>
         <w:t>Selon le module de Diffusion :</w:t>
       </w:r>
@@ -3787,18 +4974,25 @@
         <w:pStyle w:val="Titre"/>
         <w:outlineLvl w:val="0"/>
       </w:pPr>
+      <w:bookmarkStart w:id="3" w:name="_Toc445757542"/>
       <w:r>
         <w:lastRenderedPageBreak/>
-        <w:t xml:space="preserve">Les Différentes technologies à utiliser </w:t>
+        <w:t>Les Différentes technologies à utiliser</w:t>
+      </w:r>
+      <w:bookmarkEnd w:id="3"/>
+      <w:r>
+        <w:t xml:space="preserve"> </w:t>
       </w:r>
     </w:p>
     <w:p>
       <w:pPr>
         <w:pStyle w:val="Titre2"/>
       </w:pPr>
+      <w:bookmarkStart w:id="4" w:name="_Toc445757543"/>
       <w:r>
         <w:t>Recherche sur les technologies :</w:t>
       </w:r>
+      <w:bookmarkEnd w:id="4"/>
     </w:p>
     <w:p>
       <w:pPr>
@@ -3813,12 +5007,14 @@
           <w:lang w:eastAsia="fr-FR"/>
         </w:rPr>
       </w:pPr>
+      <w:bookmarkStart w:id="5" w:name="_Toc445757544"/>
       <w:r>
         <w:rPr>
           <w:rStyle w:val="Titre3Car"/>
         </w:rPr>
         <w:t>I - FosUserBundle</w:t>
       </w:r>
+      <w:bookmarkEnd w:id="5"/>
       <w:r>
         <w:rPr>
           <w:rFonts w:ascii="Comic Sans MS" w:eastAsia="Times New Roman" w:hAnsi="Comic Sans MS" w:cs="Arial"/>
@@ -3844,8 +5040,16 @@
           <w:lang w:eastAsia="fr-FR"/>
         </w:rPr>
         <w:tab/>
+      </w:r>
+      <w:bookmarkStart w:id="6" w:name="_Toc445757545"/>
+      <w:r>
+        <w:rPr>
+          <w:rFonts w:eastAsia="Times New Roman"/>
+          <w:lang w:eastAsia="fr-FR"/>
+        </w:rPr>
         <w:t>II – FlashCode :</w:t>
       </w:r>
+      <w:bookmarkEnd w:id="6"/>
     </w:p>
     <w:p>
       <w:pPr>
@@ -3861,16 +5065,26 @@
           <w:lang w:eastAsia="fr-FR"/>
         </w:rPr>
         <w:tab/>
+      </w:r>
+      <w:bookmarkStart w:id="7" w:name="_Toc445757546"/>
+      <w:r>
+        <w:rPr>
+          <w:rFonts w:eastAsia="Times New Roman"/>
+          <w:lang w:eastAsia="fr-FR"/>
+        </w:rPr>
         <w:t>III – Importation multiple :</w:t>
       </w:r>
+      <w:bookmarkEnd w:id="7"/>
     </w:p>
     <w:p>
       <w:pPr>
         <w:pStyle w:val="Titre2"/>
       </w:pPr>
+      <w:bookmarkStart w:id="8" w:name="_Toc445757547"/>
       <w:r>
         <w:t>Comment les utilisés :</w:t>
       </w:r>
+      <w:bookmarkEnd w:id="8"/>
     </w:p>
     <w:p>
       <w:pPr>
@@ -3885,12 +5099,14 @@
           <w:lang w:eastAsia="fr-FR"/>
         </w:rPr>
       </w:pPr>
+      <w:bookmarkStart w:id="9" w:name="_Toc445757548"/>
       <w:r>
         <w:rPr>
           <w:rStyle w:val="Titre3Car"/>
         </w:rPr>
         <w:t>I - FosUserBundle</w:t>
       </w:r>
+      <w:bookmarkEnd w:id="9"/>
       <w:r>
         <w:rPr>
           <w:rFonts w:ascii="Comic Sans MS" w:eastAsia="Times New Roman" w:hAnsi="Comic Sans MS" w:cs="Arial"/>
@@ -3916,8 +5132,16 @@
           <w:lang w:eastAsia="fr-FR"/>
         </w:rPr>
         <w:tab/>
+      </w:r>
+      <w:bookmarkStart w:id="10" w:name="_Toc445757549"/>
+      <w:r>
+        <w:rPr>
+          <w:rFonts w:eastAsia="Times New Roman"/>
+          <w:lang w:eastAsia="fr-FR"/>
+        </w:rPr>
         <w:t>II – FlashCode :</w:t>
       </w:r>
+      <w:bookmarkEnd w:id="10"/>
     </w:p>
     <w:p>
       <w:pPr>
@@ -3933,8 +5157,16 @@
           <w:lang w:eastAsia="fr-FR"/>
         </w:rPr>
         <w:tab/>
+      </w:r>
+      <w:bookmarkStart w:id="11" w:name="_Toc445757550"/>
+      <w:r>
+        <w:rPr>
+          <w:rFonts w:eastAsia="Times New Roman"/>
+          <w:lang w:eastAsia="fr-FR"/>
+        </w:rPr>
         <w:t>III – Importation multiple :</w:t>
       </w:r>
+      <w:bookmarkEnd w:id="11"/>
     </w:p>
     <w:p>
       <w:pPr>
@@ -3962,18 +5194,25 @@
         <w:pStyle w:val="Titre"/>
         <w:outlineLvl w:val="0"/>
       </w:pPr>
+      <w:bookmarkStart w:id="12" w:name="_Toc445757551"/>
       <w:r>
         <w:lastRenderedPageBreak/>
-        <w:t xml:space="preserve">Les conventions de nommage </w:t>
+        <w:t>Les conventions de nommage</w:t>
+      </w:r>
+      <w:bookmarkEnd w:id="12"/>
+      <w:r>
+        <w:t xml:space="preserve"> </w:t>
       </w:r>
     </w:p>
     <w:p>
       <w:pPr>
         <w:pStyle w:val="Titre2"/>
       </w:pPr>
+      <w:bookmarkStart w:id="13" w:name="_Toc445757552"/>
       <w:r>
         <w:t>Se mettre d’accord sur les noms de tables et de champs :</w:t>
       </w:r>
+      <w:bookmarkEnd w:id="13"/>
     </w:p>
     <w:p/>
     <w:p>
@@ -4109,6 +5348,7 @@
       <w:pPr>
         <w:pStyle w:val="Titre2"/>
       </w:pPr>
+      <w:bookmarkStart w:id="14" w:name="_Toc445757553"/>
       <w:r>
         <w:t xml:space="preserve">Ainsi que sur </w:t>
       </w:r>
@@ -4118,6 +5358,7 @@
       <w:r>
         <w:t xml:space="preserve"> de variable pour garder un sens :</w:t>
       </w:r>
+      <w:bookmarkEnd w:id="14"/>
     </w:p>
     <w:p>
       <w:pPr>
@@ -4133,6 +5374,7 @@
       <w:r>
         <w:br/>
       </w:r>
+      <w:bookmarkStart w:id="15" w:name="_Toc445757554"/>
       <w:r>
         <w:rPr>
           <w:rFonts w:ascii="Comic Sans MS" w:hAnsi="Comic Sans MS" w:cs="Arial"/>
@@ -4143,6 +5385,7 @@
         </w:rPr>
         <w:t>Nom de variable : Première lettre de chaque mot en majuscule, le reste en minuscule et que le nom de la variable soit cohérent.</w:t>
       </w:r>
+      <w:bookmarkEnd w:id="15"/>
     </w:p>
     <w:p/>
     <w:p>
@@ -4155,18 +5398,22 @@
         <w:pStyle w:val="Titre"/>
         <w:outlineLvl w:val="0"/>
       </w:pPr>
+      <w:bookmarkStart w:id="16" w:name="_Toc445757555"/>
       <w:r>
         <w:lastRenderedPageBreak/>
         <w:t>Solution choisi</w:t>
       </w:r>
+      <w:bookmarkEnd w:id="16"/>
     </w:p>
     <w:p>
       <w:pPr>
         <w:pStyle w:val="Titre2"/>
       </w:pPr>
+      <w:bookmarkStart w:id="17" w:name="_Toc445757556"/>
       <w:r>
         <w:t>Quel SGBD et pourquoi :</w:t>
       </w:r>
+      <w:bookmarkEnd w:id="17"/>
     </w:p>
     <w:p/>
     <w:p>
@@ -4329,9 +5576,11 @@
       <w:pPr>
         <w:pStyle w:val="Titre2"/>
       </w:pPr>
+      <w:bookmarkStart w:id="18" w:name="_Toc445757557"/>
       <w:r>
         <w:t>Quels outils et pourquoi :</w:t>
       </w:r>
+      <w:bookmarkEnd w:id="18"/>
     </w:p>
     <w:p/>
     <w:p>
@@ -4582,9 +5831,11 @@
       <w:pPr>
         <w:pStyle w:val="Titre2"/>
       </w:pPr>
+      <w:bookmarkStart w:id="19" w:name="_Toc445757558"/>
       <w:r>
         <w:t>Quels langage et pourquoi :</w:t>
       </w:r>
+      <w:bookmarkEnd w:id="19"/>
     </w:p>
     <w:p/>
     <w:p>
@@ -4681,7 +5932,7 @@
             <w:rPr>
               <w:noProof/>
             </w:rPr>
-            <w:t>5</w:t>
+            <w:t>2</w:t>
           </w:r>
         </w:fldSimple>
       </w:p>
@@ -6760,6 +8011,19 @@
       <w:color w:val="4F81BD" w:themeColor="accent1"/>
     </w:rPr>
   </w:style>
+  <w:style w:type="paragraph" w:styleId="TM3">
+    <w:name w:val="toc 3"/>
+    <w:basedOn w:val="Normal"/>
+    <w:next w:val="Normal"/>
+    <w:autoRedefine/>
+    <w:uiPriority w:val="39"/>
+    <w:unhideWhenUsed/>
+    <w:rsid w:val="00964330"/>
+    <w:pPr>
+      <w:spacing w:after="100"/>
+      <w:ind w:left="440"/>
+    </w:pPr>
+  </w:style>
 </w:styles>
 </file>
 
@@ -7051,7 +8315,7 @@
 </file>
 
 <file path=customXml/itemProps1.xml><?xml version="1.0" encoding="utf-8"?>
-<ds:datastoreItem xmlns:ds="http://schemas.openxmlformats.org/officeDocument/2006/customXml" ds:itemID="{9D3CD7C8-10AC-4F14-BD2B-AD3BFAADD295}">
+<ds:datastoreItem xmlns:ds="http://schemas.openxmlformats.org/officeDocument/2006/customXml" ds:itemID="{BAF36EA8-4CB8-48DB-8ABA-A1F0B9A6CC54}">
   <ds:schemaRefs>
     <ds:schemaRef ds:uri="http://schemas.openxmlformats.org/officeDocument/2006/bibliography"/>
   </ds:schemaRefs>

</xml_diff>